<commit_message>
se corrigió y agregaron minutas
</commit_message>
<xml_diff>
--- a/02.Desarrollo del Proyecto/Reuniones/Semana 2/Roles/Minuta de Rol de Semana 2-15022019.docx
+++ b/02.Desarrollo del Proyecto/Reuniones/Semana 2/Roles/Minuta de Rol de Semana 2-15022019.docx
@@ -1,6 +1,6 @@
 
 <file path=word/document.xml><?xml version="1.0" encoding="utf-8"?>
-<w:document xmlns:wpc="http://schemas.microsoft.com/office/word/2010/wordprocessingCanvas" xmlns:cx="http://schemas.microsoft.com/office/drawing/2014/chartex" xmlns:cx1="http://schemas.microsoft.com/office/drawing/2015/9/8/chartex" xmlns:cx2="http://schemas.microsoft.com/office/drawing/2015/10/21/chartex" xmlns:cx3="http://schemas.microsoft.com/office/drawing/2016/5/9/chartex" xmlns:cx4="http://schemas.microsoft.com/office/drawing/2016/5/10/chartex" xmlns:cx5="http://schemas.microsoft.com/office/drawing/2016/5/11/chartex" xmlns:cx6="http://schemas.microsoft.com/office/drawing/2016/5/12/chartex" xmlns:cx7="http://schemas.microsoft.com/office/drawing/2016/5/13/chartex" xmlns:cx8="http://schemas.microsoft.com/office/drawing/2016/5/14/chartex" xmlns:mc="http://schemas.openxmlformats.org/markup-compatibility/2006" xmlns:aink="http://schemas.microsoft.com/office/drawing/2016/ink" xmlns:am3d="http://schemas.microsoft.com/office/drawing/2017/model3d" xmlns:o="urn:schemas-microsoft-com:office:office" xmlns:r="http://schemas.openxmlformats.org/officeDocument/2006/relationships" xmlns:m="http://schemas.openxmlformats.org/officeDocument/2006/math" xmlns:v="urn:schemas-microsoft-com:vml" xmlns:wp14="http://schemas.microsoft.com/office/word/2010/wordprocessingDrawing" xmlns:wp="http://schemas.openxmlformats.org/drawingml/2006/wordprocessingDrawing" xmlns:w10="urn:schemas-microsoft-com:office:word" xmlns:w="http://schemas.openxmlformats.org/wordprocessingml/2006/main" xmlns:w14="http://schemas.microsoft.com/office/word/2010/wordml" xmlns:w15="http://schemas.microsoft.com/office/word/2012/wordml" xmlns:w16cid="http://schemas.microsoft.com/office/word/2016/wordml/cid" xmlns:w16se="http://schemas.microsoft.com/office/word/2015/wordml/symex" xmlns:wpg="http://schemas.microsoft.com/office/word/2010/wordprocessingGroup" xmlns:wpi="http://schemas.microsoft.com/office/word/2010/wordprocessingInk" xmlns:wne="http://schemas.microsoft.com/office/word/2006/wordml" xmlns:wps="http://schemas.microsoft.com/office/word/2010/wordprocessingShape" mc:Ignorable="w14 w15 w16se w16cid wp14">
+<w:document xmlns:wpc="http://schemas.microsoft.com/office/word/2010/wordprocessingCanvas" xmlns:mc="http://schemas.openxmlformats.org/markup-compatibility/2006" xmlns:o="urn:schemas-microsoft-com:office:office" xmlns:r="http://schemas.openxmlformats.org/officeDocument/2006/relationships" xmlns:m="http://schemas.openxmlformats.org/officeDocument/2006/math" xmlns:v="urn:schemas-microsoft-com:vml" xmlns:wp14="http://schemas.microsoft.com/office/word/2010/wordprocessingDrawing" xmlns:wp="http://schemas.openxmlformats.org/drawingml/2006/wordprocessingDrawing" xmlns:w10="urn:schemas-microsoft-com:office:word" xmlns:w="http://schemas.openxmlformats.org/wordprocessingml/2006/main" xmlns:w14="http://schemas.microsoft.com/office/word/2010/wordml" xmlns:w15="http://schemas.microsoft.com/office/word/2012/wordml" xmlns:wpg="http://schemas.microsoft.com/office/word/2010/wordprocessingGroup" xmlns:wpi="http://schemas.microsoft.com/office/word/2010/wordprocessingInk" xmlns:wne="http://schemas.microsoft.com/office/word/2006/wordml" xmlns:wps="http://schemas.microsoft.com/office/word/2010/wordprocessingShape" mc:Ignorable="w14 w15 wp14">
   <w:body>
     <w:p>
       <w:bookmarkStart w:id="0" w:name="_Toc492892116"/>
@@ -25,7 +25,7 @@
     </w:p>
     <w:tbl>
       <w:tblPr>
-        <w:tblStyle w:val="Tablaconcuadrcula1clara-nfasis1"/>
+        <w:tblStyle w:val="Tabladecuadrcula1clara-nfasis1"/>
         <w:tblW w:w="0" w:type="auto"/>
         <w:tblInd w:w="1028" w:type="dxa"/>
         <w:tblLook w:val="04A0" w:firstRow="1" w:lastRow="0" w:firstColumn="1" w:lastColumn="0" w:noHBand="0" w:noVBand="1"/>
@@ -271,7 +271,7 @@
     </w:p>
     <w:tbl>
       <w:tblPr>
-        <w:tblStyle w:val="Tablaconcuadrcula1clara-nfasis1"/>
+        <w:tblStyle w:val="Tabladecuadrcula1clara-nfasis1"/>
         <w:tblW w:w="0" w:type="auto"/>
         <w:tblInd w:w="936" w:type="dxa"/>
         <w:tblLook w:val="0600" w:firstRow="0" w:lastRow="0" w:firstColumn="0" w:lastColumn="0" w:noHBand="1" w:noVBand="1"/>
@@ -373,7 +373,7 @@
                 <w:sz w:val="20"/>
                 <w:szCs w:val="20"/>
               </w:rPr>
-              <w:t>08</w:t>
+              <w:t>15</w:t>
             </w:r>
             <w:r>
               <w:rPr>
@@ -512,7 +512,7 @@
     </w:p>
     <w:tbl>
       <w:tblPr>
-        <w:tblStyle w:val="Tablaconcuadrcula1clara-nfasis1"/>
+        <w:tblStyle w:val="Tabladecuadrcula1clara-nfasis1"/>
         <w:tblW w:w="0" w:type="auto"/>
         <w:tblInd w:w="988" w:type="dxa"/>
         <w:tblLook w:val="04A0" w:firstRow="1" w:lastRow="0" w:firstColumn="1" w:lastColumn="0" w:noHBand="0" w:noVBand="1"/>
@@ -839,7 +839,7 @@
     </w:p>
     <w:tbl>
       <w:tblPr>
-        <w:tblStyle w:val="Tablaconcuadrcula1clara-nfasis1"/>
+        <w:tblStyle w:val="Tabladecuadrcula1clara-nfasis1"/>
         <w:tblW w:w="0" w:type="auto"/>
         <w:tblInd w:w="988" w:type="dxa"/>
         <w:tblLook w:val="04A0" w:firstRow="1" w:lastRow="0" w:firstColumn="1" w:lastColumn="0" w:noHBand="0" w:noVBand="1"/>
@@ -965,7 +965,17 @@
                 <w:sz w:val="20"/>
                 <w:szCs w:val="24"/>
               </w:rPr>
-              <w:t>Tareas de la semana 1:</w:t>
+              <w:t>Tareas de la semana 2</w:t>
+            </w:r>
+            <w:bookmarkStart w:id="1" w:name="_GoBack"/>
+            <w:bookmarkEnd w:id="1"/>
+            <w:r>
+              <w:rPr>
+                <w:rFonts w:ascii="Arial" w:hAnsi="Arial" w:cs="Arial"/>
+                <w:sz w:val="20"/>
+                <w:szCs w:val="24"/>
+              </w:rPr>
+              <w:t>:</w:t>
             </w:r>
           </w:p>
           <w:p>
@@ -1055,7 +1065,6 @@
                 <w:szCs w:val="24"/>
               </w:rPr>
             </w:pPr>
-            <w:proofErr w:type="spellStart"/>
             <w:r>
               <w:rPr>
                 <w:rFonts w:ascii="Arial" w:hAnsi="Arial" w:cs="Arial"/>
@@ -1064,7 +1073,6 @@
               </w:rPr>
               <w:t>Frm_Login</w:t>
             </w:r>
-            <w:proofErr w:type="spellEnd"/>
           </w:p>
           <w:p>
             <w:pPr>
@@ -1110,7 +1118,6 @@
                 <w:szCs w:val="24"/>
               </w:rPr>
             </w:pPr>
-            <w:proofErr w:type="spellStart"/>
             <w:r>
               <w:rPr>
                 <w:rFonts w:ascii="Arial" w:hAnsi="Arial" w:cs="Arial"/>
@@ -1119,7 +1126,6 @@
               </w:rPr>
               <w:t>Frm_Principal</w:t>
             </w:r>
-            <w:proofErr w:type="spellEnd"/>
           </w:p>
           <w:p>
             <w:pPr>
@@ -1165,7 +1171,6 @@
                 <w:szCs w:val="24"/>
               </w:rPr>
             </w:pPr>
-            <w:proofErr w:type="spellStart"/>
             <w:r>
               <w:rPr>
                 <w:rFonts w:ascii="Arial" w:hAnsi="Arial" w:cs="Arial"/>
@@ -1174,7 +1179,6 @@
               </w:rPr>
               <w:t>Frm_AgregarEquipo</w:t>
             </w:r>
-            <w:proofErr w:type="spellEnd"/>
           </w:p>
           <w:p>
             <w:pPr>
@@ -1220,7 +1224,6 @@
                 <w:szCs w:val="24"/>
               </w:rPr>
             </w:pPr>
-            <w:proofErr w:type="spellStart"/>
             <w:r>
               <w:rPr>
                 <w:rFonts w:ascii="Arial" w:hAnsi="Arial" w:cs="Arial"/>
@@ -1229,7 +1232,6 @@
               </w:rPr>
               <w:t>Frm_ConsultarEquipo</w:t>
             </w:r>
-            <w:proofErr w:type="spellEnd"/>
           </w:p>
           <w:p>
             <w:pPr>
@@ -1275,7 +1277,6 @@
                 <w:szCs w:val="24"/>
               </w:rPr>
             </w:pPr>
-            <w:proofErr w:type="spellStart"/>
             <w:r>
               <w:rPr>
                 <w:rFonts w:ascii="Arial" w:hAnsi="Arial" w:cs="Arial"/>
@@ -1284,7 +1285,6 @@
               </w:rPr>
               <w:t>Frm_Inventario</w:t>
             </w:r>
-            <w:proofErr w:type="spellEnd"/>
           </w:p>
           <w:p>
             <w:pPr>
@@ -1330,7 +1330,6 @@
                 <w:szCs w:val="24"/>
               </w:rPr>
             </w:pPr>
-            <w:proofErr w:type="spellStart"/>
             <w:r>
               <w:rPr>
                 <w:rFonts w:ascii="Arial" w:hAnsi="Arial" w:cs="Arial"/>
@@ -1339,7 +1338,6 @@
               </w:rPr>
               <w:t>Frm_AgregarComponentes</w:t>
             </w:r>
-            <w:proofErr w:type="spellEnd"/>
           </w:p>
           <w:p>
             <w:pPr>
@@ -1385,7 +1383,6 @@
                 <w:szCs w:val="24"/>
               </w:rPr>
             </w:pPr>
-            <w:proofErr w:type="spellStart"/>
             <w:r>
               <w:rPr>
                 <w:rFonts w:ascii="Arial" w:hAnsi="Arial" w:cs="Arial"/>
@@ -1394,7 +1391,6 @@
               </w:rPr>
               <w:t>Frm_ConsultarComponentes</w:t>
             </w:r>
-            <w:proofErr w:type="spellEnd"/>
           </w:p>
           <w:p>
             <w:pPr>
@@ -1468,25 +1464,7 @@
                 <w:sz w:val="20"/>
                 <w:szCs w:val="24"/>
               </w:rPr>
-              <w:t xml:space="preserve"> </w:t>
-            </w:r>
-            <w:proofErr w:type="spellStart"/>
-            <w:r>
-              <w:rPr>
-                <w:rFonts w:ascii="Arial" w:hAnsi="Arial" w:cs="Arial"/>
-                <w:sz w:val="20"/>
-                <w:szCs w:val="24"/>
-              </w:rPr>
-              <w:t>mas</w:t>
-            </w:r>
-            <w:proofErr w:type="spellEnd"/>
-            <w:r>
-              <w:rPr>
-                <w:rFonts w:ascii="Arial" w:hAnsi="Arial" w:cs="Arial"/>
-                <w:sz w:val="20"/>
-                <w:szCs w:val="24"/>
-              </w:rPr>
-              <w:t xml:space="preserve"> sin embargo se adelantaron algunas tareas de la semana próxima. </w:t>
+              <w:t xml:space="preserve"> mas sin embargo se adelantaron algunas tareas de la semana próxima. </w:t>
             </w:r>
           </w:p>
         </w:tc>
@@ -1839,12 +1817,12 @@
         </w:trPr>
         <w:tc>
           <w:tcPr>
+            <w:cnfStyle w:val="001000000000" w:firstRow="0" w:lastRow="0" w:firstColumn="1" w:lastColumn="0" w:oddVBand="0" w:evenVBand="0" w:oddHBand="0" w:evenHBand="0" w:firstRowFirstColumn="0" w:firstRowLastColumn="0" w:lastRowFirstColumn="0" w:lastRowLastColumn="0"/>
             <w:tcW w:w="2360" w:type="dxa"/>
           </w:tcPr>
           <w:p>
             <w:pPr>
               <w:jc w:val="both"/>
-              <w:cnfStyle w:val="001000000000" w:firstRow="0" w:lastRow="0" w:firstColumn="1" w:lastColumn="0" w:oddVBand="0" w:evenVBand="0" w:oddHBand="0" w:evenHBand="0" w:firstRowFirstColumn="0" w:firstRowLastColumn="0" w:lastRowFirstColumn="0" w:lastRowLastColumn="0"/>
             </w:pPr>
             <w:r>
               <w:t>Avances de tareas</w:t>
@@ -1859,6 +1837,7 @@
           <w:p>
             <w:pPr>
               <w:jc w:val="both"/>
+              <w:cnfStyle w:val="000000000000" w:firstRow="0" w:lastRow="0" w:firstColumn="0" w:lastColumn="0" w:oddVBand="0" w:evenVBand="0" w:oddHBand="0" w:evenHBand="0" w:firstRowFirstColumn="0" w:firstRowLastColumn="0" w:lastRowFirstColumn="0" w:lastRowLastColumn="0"/>
               <w:rPr>
                 <w:rFonts w:ascii="Arial" w:hAnsi="Arial" w:cs="Arial"/>
                 <w:sz w:val="20"/>
@@ -1887,17 +1866,7 @@
                 <w:sz w:val="20"/>
                 <w:szCs w:val="24"/>
               </w:rPr>
-              <w:t xml:space="preserve"> a unas clases de codificación pues se llego al acuerdo </w:t>
-            </w:r>
-            <w:bookmarkStart w:id="1" w:name="_GoBack"/>
-            <w:bookmarkEnd w:id="1"/>
-            <w:r>
-              <w:rPr>
-                <w:rFonts w:ascii="Arial" w:hAnsi="Arial" w:cs="Arial"/>
-                <w:sz w:val="20"/>
-                <w:szCs w:val="24"/>
-              </w:rPr>
-              <w:t>que atrasaría con la creación BD.</w:t>
+              <w:t xml:space="preserve"> a unas clases de codificación pues se llego al acuerdo que atrasaría con la creación BD.</w:t>
             </w:r>
           </w:p>
         </w:tc>
@@ -1936,7 +1905,7 @@
 </file>
 
 <file path=word/endnotes.xml><?xml version="1.0" encoding="utf-8"?>
-<w:endnotes xmlns:wpc="http://schemas.microsoft.com/office/word/2010/wordprocessingCanvas" xmlns:cx="http://schemas.microsoft.com/office/drawing/2014/chartex" xmlns:cx1="http://schemas.microsoft.com/office/drawing/2015/9/8/chartex" xmlns:cx2="http://schemas.microsoft.com/office/drawing/2015/10/21/chartex" xmlns:cx3="http://schemas.microsoft.com/office/drawing/2016/5/9/chartex" xmlns:cx4="http://schemas.microsoft.com/office/drawing/2016/5/10/chartex" xmlns:cx5="http://schemas.microsoft.com/office/drawing/2016/5/11/chartex" xmlns:cx6="http://schemas.microsoft.com/office/drawing/2016/5/12/chartex" xmlns:cx7="http://schemas.microsoft.com/office/drawing/2016/5/13/chartex" xmlns:cx8="http://schemas.microsoft.com/office/drawing/2016/5/14/chartex" xmlns:mc="http://schemas.openxmlformats.org/markup-compatibility/2006" xmlns:aink="http://schemas.microsoft.com/office/drawing/2016/ink" xmlns:am3d="http://schemas.microsoft.com/office/drawing/2017/model3d" xmlns:o="urn:schemas-microsoft-com:office:office" xmlns:r="http://schemas.openxmlformats.org/officeDocument/2006/relationships" xmlns:m="http://schemas.openxmlformats.org/officeDocument/2006/math" xmlns:v="urn:schemas-microsoft-com:vml" xmlns:wp14="http://schemas.microsoft.com/office/word/2010/wordprocessingDrawing" xmlns:wp="http://schemas.openxmlformats.org/drawingml/2006/wordprocessingDrawing" xmlns:w10="urn:schemas-microsoft-com:office:word" xmlns:w="http://schemas.openxmlformats.org/wordprocessingml/2006/main" xmlns:w14="http://schemas.microsoft.com/office/word/2010/wordml" xmlns:w15="http://schemas.microsoft.com/office/word/2012/wordml" xmlns:w16cid="http://schemas.microsoft.com/office/word/2016/wordml/cid" xmlns:w16se="http://schemas.microsoft.com/office/word/2015/wordml/symex" xmlns:wpg="http://schemas.microsoft.com/office/word/2010/wordprocessingGroup" xmlns:wpi="http://schemas.microsoft.com/office/word/2010/wordprocessingInk" xmlns:wne="http://schemas.microsoft.com/office/word/2006/wordml" xmlns:wps="http://schemas.microsoft.com/office/word/2010/wordprocessingShape" mc:Ignorable="w14 w15 w16se w16cid wp14">
+<w:endnotes xmlns:wpc="http://schemas.microsoft.com/office/word/2010/wordprocessingCanvas" xmlns:mc="http://schemas.openxmlformats.org/markup-compatibility/2006" xmlns:o="urn:schemas-microsoft-com:office:office" xmlns:r="http://schemas.openxmlformats.org/officeDocument/2006/relationships" xmlns:m="http://schemas.openxmlformats.org/officeDocument/2006/math" xmlns:v="urn:schemas-microsoft-com:vml" xmlns:wp14="http://schemas.microsoft.com/office/word/2010/wordprocessingDrawing" xmlns:wp="http://schemas.openxmlformats.org/drawingml/2006/wordprocessingDrawing" xmlns:w10="urn:schemas-microsoft-com:office:word" xmlns:w="http://schemas.openxmlformats.org/wordprocessingml/2006/main" xmlns:w14="http://schemas.microsoft.com/office/word/2010/wordml" xmlns:w15="http://schemas.microsoft.com/office/word/2012/wordml" xmlns:wpg="http://schemas.microsoft.com/office/word/2010/wordprocessingGroup" xmlns:wpi="http://schemas.microsoft.com/office/word/2010/wordprocessingInk" xmlns:wne="http://schemas.microsoft.com/office/word/2006/wordml" xmlns:wps="http://schemas.microsoft.com/office/word/2010/wordprocessingShape" mc:Ignorable="w14 w15 wp14">
   <w:endnote w:type="separator" w:id="-1">
     <w:p>
       <w:pPr>
@@ -1961,7 +1930,7 @@
 </file>
 
 <file path=word/footer1.xml><?xml version="1.0" encoding="utf-8"?>
-<w:ftr xmlns:wpc="http://schemas.microsoft.com/office/word/2010/wordprocessingCanvas" xmlns:cx="http://schemas.microsoft.com/office/drawing/2014/chartex" xmlns:cx1="http://schemas.microsoft.com/office/drawing/2015/9/8/chartex" xmlns:cx2="http://schemas.microsoft.com/office/drawing/2015/10/21/chartex" xmlns:cx3="http://schemas.microsoft.com/office/drawing/2016/5/9/chartex" xmlns:cx4="http://schemas.microsoft.com/office/drawing/2016/5/10/chartex" xmlns:cx5="http://schemas.microsoft.com/office/drawing/2016/5/11/chartex" xmlns:cx6="http://schemas.microsoft.com/office/drawing/2016/5/12/chartex" xmlns:cx7="http://schemas.microsoft.com/office/drawing/2016/5/13/chartex" xmlns:cx8="http://schemas.microsoft.com/office/drawing/2016/5/14/chartex" xmlns:mc="http://schemas.openxmlformats.org/markup-compatibility/2006" xmlns:aink="http://schemas.microsoft.com/office/drawing/2016/ink" xmlns:am3d="http://schemas.microsoft.com/office/drawing/2017/model3d" xmlns:o="urn:schemas-microsoft-com:office:office" xmlns:r="http://schemas.openxmlformats.org/officeDocument/2006/relationships" xmlns:m="http://schemas.openxmlformats.org/officeDocument/2006/math" xmlns:v="urn:schemas-microsoft-com:vml" xmlns:wp14="http://schemas.microsoft.com/office/word/2010/wordprocessingDrawing" xmlns:wp="http://schemas.openxmlformats.org/drawingml/2006/wordprocessingDrawing" xmlns:w10="urn:schemas-microsoft-com:office:word" xmlns:w="http://schemas.openxmlformats.org/wordprocessingml/2006/main" xmlns:w14="http://schemas.microsoft.com/office/word/2010/wordml" xmlns:w15="http://schemas.microsoft.com/office/word/2012/wordml" xmlns:w16cid="http://schemas.microsoft.com/office/word/2016/wordml/cid" xmlns:w16se="http://schemas.microsoft.com/office/word/2015/wordml/symex" xmlns:wpg="http://schemas.microsoft.com/office/word/2010/wordprocessingGroup" xmlns:wpi="http://schemas.microsoft.com/office/word/2010/wordprocessingInk" xmlns:wne="http://schemas.microsoft.com/office/word/2006/wordml" xmlns:wps="http://schemas.microsoft.com/office/word/2010/wordprocessingShape" mc:Ignorable="w14 w15 w16se w16cid wp14">
+<w:ftr xmlns:wpc="http://schemas.microsoft.com/office/word/2010/wordprocessingCanvas" xmlns:mc="http://schemas.openxmlformats.org/markup-compatibility/2006" xmlns:o="urn:schemas-microsoft-com:office:office" xmlns:r="http://schemas.openxmlformats.org/officeDocument/2006/relationships" xmlns:m="http://schemas.openxmlformats.org/officeDocument/2006/math" xmlns:v="urn:schemas-microsoft-com:vml" xmlns:wp14="http://schemas.microsoft.com/office/word/2010/wordprocessingDrawing" xmlns:wp="http://schemas.openxmlformats.org/drawingml/2006/wordprocessingDrawing" xmlns:w10="urn:schemas-microsoft-com:office:word" xmlns:w="http://schemas.openxmlformats.org/wordprocessingml/2006/main" xmlns:w14="http://schemas.microsoft.com/office/word/2010/wordml" xmlns:w15="http://schemas.microsoft.com/office/word/2012/wordml" xmlns:wpg="http://schemas.microsoft.com/office/word/2010/wordprocessingGroup" xmlns:wpi="http://schemas.microsoft.com/office/word/2010/wordprocessingInk" xmlns:wne="http://schemas.microsoft.com/office/word/2006/wordml" xmlns:wps="http://schemas.microsoft.com/office/word/2010/wordprocessingShape" mc:Ignorable="w14 w15 wp14">
   <w:p>
     <w:pPr>
       <w:pStyle w:val="Piedepgina"/>
@@ -2073,7 +2042,7 @@
             <w:noProof/>
             <w:lang w:val="es-ES"/>
           </w:rPr>
-          <w:t>1</w:t>
+          <w:t>2</w:t>
         </w:r>
         <w:r>
           <w:rPr>
@@ -2096,7 +2065,7 @@
 </file>
 
 <file path=word/footnotes.xml><?xml version="1.0" encoding="utf-8"?>
-<w:footnotes xmlns:wpc="http://schemas.microsoft.com/office/word/2010/wordprocessingCanvas" xmlns:cx="http://schemas.microsoft.com/office/drawing/2014/chartex" xmlns:cx1="http://schemas.microsoft.com/office/drawing/2015/9/8/chartex" xmlns:cx2="http://schemas.microsoft.com/office/drawing/2015/10/21/chartex" xmlns:cx3="http://schemas.microsoft.com/office/drawing/2016/5/9/chartex" xmlns:cx4="http://schemas.microsoft.com/office/drawing/2016/5/10/chartex" xmlns:cx5="http://schemas.microsoft.com/office/drawing/2016/5/11/chartex" xmlns:cx6="http://schemas.microsoft.com/office/drawing/2016/5/12/chartex" xmlns:cx7="http://schemas.microsoft.com/office/drawing/2016/5/13/chartex" xmlns:cx8="http://schemas.microsoft.com/office/drawing/2016/5/14/chartex" xmlns:mc="http://schemas.openxmlformats.org/markup-compatibility/2006" xmlns:aink="http://schemas.microsoft.com/office/drawing/2016/ink" xmlns:am3d="http://schemas.microsoft.com/office/drawing/2017/model3d" xmlns:o="urn:schemas-microsoft-com:office:office" xmlns:r="http://schemas.openxmlformats.org/officeDocument/2006/relationships" xmlns:m="http://schemas.openxmlformats.org/officeDocument/2006/math" xmlns:v="urn:schemas-microsoft-com:vml" xmlns:wp14="http://schemas.microsoft.com/office/word/2010/wordprocessingDrawing" xmlns:wp="http://schemas.openxmlformats.org/drawingml/2006/wordprocessingDrawing" xmlns:w10="urn:schemas-microsoft-com:office:word" xmlns:w="http://schemas.openxmlformats.org/wordprocessingml/2006/main" xmlns:w14="http://schemas.microsoft.com/office/word/2010/wordml" xmlns:w15="http://schemas.microsoft.com/office/word/2012/wordml" xmlns:w16cid="http://schemas.microsoft.com/office/word/2016/wordml/cid" xmlns:w16se="http://schemas.microsoft.com/office/word/2015/wordml/symex" xmlns:wpg="http://schemas.microsoft.com/office/word/2010/wordprocessingGroup" xmlns:wpi="http://schemas.microsoft.com/office/word/2010/wordprocessingInk" xmlns:wne="http://schemas.microsoft.com/office/word/2006/wordml" xmlns:wps="http://schemas.microsoft.com/office/word/2010/wordprocessingShape" mc:Ignorable="w14 w15 w16se w16cid wp14">
+<w:footnotes xmlns:wpc="http://schemas.microsoft.com/office/word/2010/wordprocessingCanvas" xmlns:mc="http://schemas.openxmlformats.org/markup-compatibility/2006" xmlns:o="urn:schemas-microsoft-com:office:office" xmlns:r="http://schemas.openxmlformats.org/officeDocument/2006/relationships" xmlns:m="http://schemas.openxmlformats.org/officeDocument/2006/math" xmlns:v="urn:schemas-microsoft-com:vml" xmlns:wp14="http://schemas.microsoft.com/office/word/2010/wordprocessingDrawing" xmlns:wp="http://schemas.openxmlformats.org/drawingml/2006/wordprocessingDrawing" xmlns:w10="urn:schemas-microsoft-com:office:word" xmlns:w="http://schemas.openxmlformats.org/wordprocessingml/2006/main" xmlns:w14="http://schemas.microsoft.com/office/word/2010/wordml" xmlns:w15="http://schemas.microsoft.com/office/word/2012/wordml" xmlns:wpg="http://schemas.microsoft.com/office/word/2010/wordprocessingGroup" xmlns:wpi="http://schemas.microsoft.com/office/word/2010/wordprocessingInk" xmlns:wne="http://schemas.microsoft.com/office/word/2006/wordml" xmlns:wps="http://schemas.microsoft.com/office/word/2010/wordprocessingShape" mc:Ignorable="w14 w15 wp14">
   <w:footnote w:type="separator" w:id="-1">
     <w:p>
       <w:pPr>
@@ -2121,7 +2090,7 @@
 </file>
 
 <file path=word/header1.xml><?xml version="1.0" encoding="utf-8"?>
-<w:hdr xmlns:wpc="http://schemas.microsoft.com/office/word/2010/wordprocessingCanvas" xmlns:cx="http://schemas.microsoft.com/office/drawing/2014/chartex" xmlns:cx1="http://schemas.microsoft.com/office/drawing/2015/9/8/chartex" xmlns:cx2="http://schemas.microsoft.com/office/drawing/2015/10/21/chartex" xmlns:cx3="http://schemas.microsoft.com/office/drawing/2016/5/9/chartex" xmlns:cx4="http://schemas.microsoft.com/office/drawing/2016/5/10/chartex" xmlns:cx5="http://schemas.microsoft.com/office/drawing/2016/5/11/chartex" xmlns:cx6="http://schemas.microsoft.com/office/drawing/2016/5/12/chartex" xmlns:cx7="http://schemas.microsoft.com/office/drawing/2016/5/13/chartex" xmlns:cx8="http://schemas.microsoft.com/office/drawing/2016/5/14/chartex" xmlns:mc="http://schemas.openxmlformats.org/markup-compatibility/2006" xmlns:aink="http://schemas.microsoft.com/office/drawing/2016/ink" xmlns:am3d="http://schemas.microsoft.com/office/drawing/2017/model3d" xmlns:o="urn:schemas-microsoft-com:office:office" xmlns:r="http://schemas.openxmlformats.org/officeDocument/2006/relationships" xmlns:m="http://schemas.openxmlformats.org/officeDocument/2006/math" xmlns:v="urn:schemas-microsoft-com:vml" xmlns:wp14="http://schemas.microsoft.com/office/word/2010/wordprocessingDrawing" xmlns:wp="http://schemas.openxmlformats.org/drawingml/2006/wordprocessingDrawing" xmlns:w10="urn:schemas-microsoft-com:office:word" xmlns:w="http://schemas.openxmlformats.org/wordprocessingml/2006/main" xmlns:w14="http://schemas.microsoft.com/office/word/2010/wordml" xmlns:w15="http://schemas.microsoft.com/office/word/2012/wordml" xmlns:w16cid="http://schemas.microsoft.com/office/word/2016/wordml/cid" xmlns:w16se="http://schemas.microsoft.com/office/word/2015/wordml/symex" xmlns:wpg="http://schemas.microsoft.com/office/word/2010/wordprocessingGroup" xmlns:wpi="http://schemas.microsoft.com/office/word/2010/wordprocessingInk" xmlns:wne="http://schemas.microsoft.com/office/word/2006/wordml" xmlns:wps="http://schemas.microsoft.com/office/word/2010/wordprocessingShape" mc:Ignorable="w14 w15 w16se w16cid wp14">
+<w:hdr xmlns:wpc="http://schemas.microsoft.com/office/word/2010/wordprocessingCanvas" xmlns:mc="http://schemas.openxmlformats.org/markup-compatibility/2006" xmlns:o="urn:schemas-microsoft-com:office:office" xmlns:r="http://schemas.openxmlformats.org/officeDocument/2006/relationships" xmlns:m="http://schemas.openxmlformats.org/officeDocument/2006/math" xmlns:v="urn:schemas-microsoft-com:vml" xmlns:wp14="http://schemas.microsoft.com/office/word/2010/wordprocessingDrawing" xmlns:wp="http://schemas.openxmlformats.org/drawingml/2006/wordprocessingDrawing" xmlns:w10="urn:schemas-microsoft-com:office:word" xmlns:w="http://schemas.openxmlformats.org/wordprocessingml/2006/main" xmlns:w14="http://schemas.microsoft.com/office/word/2010/wordml" xmlns:w15="http://schemas.microsoft.com/office/word/2012/wordml" xmlns:wpg="http://schemas.microsoft.com/office/word/2010/wordprocessingGroup" xmlns:wpi="http://schemas.microsoft.com/office/word/2010/wordprocessingInk" xmlns:wne="http://schemas.microsoft.com/office/word/2006/wordml" xmlns:wps="http://schemas.microsoft.com/office/word/2010/wordprocessingShape" mc:Ignorable="w14 w15 wp14">
   <w:p>
     <w:pPr>
       <w:pStyle w:val="Encabezado"/>
@@ -2319,7 +2288,7 @@
             </wp:anchor>
           </w:drawing>
         </mc:Choice>
-        <mc:Fallback>
+        <mc:Fallback xmlns:w16se="http://schemas.microsoft.com/office/word/2015/wordml/symex" xmlns:w16cid="http://schemas.microsoft.com/office/word/2016/wordml/cid" xmlns:am3d="http://schemas.microsoft.com/office/drawing/2017/model3d" xmlns:aink="http://schemas.microsoft.com/office/drawing/2016/ink" xmlns:cx8="http://schemas.microsoft.com/office/drawing/2016/5/14/chartex" xmlns:cx7="http://schemas.microsoft.com/office/drawing/2016/5/13/chartex" xmlns:cx6="http://schemas.microsoft.com/office/drawing/2016/5/12/chartex" xmlns:cx5="http://schemas.microsoft.com/office/drawing/2016/5/11/chartex" xmlns:cx4="http://schemas.microsoft.com/office/drawing/2016/5/10/chartex" xmlns:cx3="http://schemas.microsoft.com/office/drawing/2016/5/9/chartex" xmlns:cx2="http://schemas.microsoft.com/office/drawing/2015/10/21/chartex" xmlns:cx1="http://schemas.microsoft.com/office/drawing/2015/9/8/chartex" xmlns:cx="http://schemas.microsoft.com/office/drawing/2014/chartex">
           <w:pict>
             <v:roundrect w14:anchorId="09BF0B40" id="Rectángulo: esquinas redondeadas 6" o:spid="_x0000_s1026" style="position:absolute;margin-left:-43.5pt;margin-top:27.6pt;width:66pt;height:712.5pt;z-index:251661312;visibility:visible;mso-wrap-style:square;mso-width-percent:0;mso-height-percent:0;mso-wrap-distance-left:9pt;mso-wrap-distance-top:0;mso-wrap-distance-right:9pt;mso-wrap-distance-bottom:0;mso-position-horizontal:absolute;mso-position-horizontal-relative:text;mso-position-vertical:absolute;mso-position-vertical-relative:text;mso-width-percent:0;mso-height-percent:0;mso-width-relative:margin;mso-height-relative:margin;v-text-anchor:middle" arcsize="10923f" o:gfxdata="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" fillcolor="#c9c9c9 [1942]" stroked="f" strokeweight="1pt">
               <v:fill color2="#c9c9c9 [1942]" rotate="t" angle="90" colors="0 #747474;.5 #a9a9a9;1 #c9c9c9" focus="100%" type="gradient"/>
@@ -2409,7 +2378,7 @@
             </wp:anchor>
           </w:drawing>
         </mc:Choice>
-        <mc:Fallback>
+        <mc:Fallback xmlns:w16se="http://schemas.microsoft.com/office/word/2015/wordml/symex" xmlns:w16cid="http://schemas.microsoft.com/office/word/2016/wordml/cid" xmlns:am3d="http://schemas.microsoft.com/office/drawing/2017/model3d" xmlns:aink="http://schemas.microsoft.com/office/drawing/2016/ink" xmlns:cx8="http://schemas.microsoft.com/office/drawing/2016/5/14/chartex" xmlns:cx7="http://schemas.microsoft.com/office/drawing/2016/5/13/chartex" xmlns:cx6="http://schemas.microsoft.com/office/drawing/2016/5/12/chartex" xmlns:cx5="http://schemas.microsoft.com/office/drawing/2016/5/11/chartex" xmlns:cx4="http://schemas.microsoft.com/office/drawing/2016/5/10/chartex" xmlns:cx3="http://schemas.microsoft.com/office/drawing/2016/5/9/chartex" xmlns:cx2="http://schemas.microsoft.com/office/drawing/2015/10/21/chartex" xmlns:cx1="http://schemas.microsoft.com/office/drawing/2015/9/8/chartex" xmlns:cx="http://schemas.microsoft.com/office/drawing/2014/chartex">
           <w:pict>
             <v:shapetype w14:anchorId="7E8CEF72" id="_x0000_t6" coordsize="21600,21600" o:spt="6" path="m,l,21600r21600,xe">
               <v:stroke joinstyle="miter"/>
@@ -2446,7 +2415,7 @@
 </file>
 
 <file path=word/numbering.xml><?xml version="1.0" encoding="utf-8"?>
-<w:numbering xmlns:wpc="http://schemas.microsoft.com/office/word/2010/wordprocessingCanvas" xmlns:cx="http://schemas.microsoft.com/office/drawing/2014/chartex" xmlns:cx1="http://schemas.microsoft.com/office/drawing/2015/9/8/chartex" xmlns:cx2="http://schemas.microsoft.com/office/drawing/2015/10/21/chartex" xmlns:cx3="http://schemas.microsoft.com/office/drawing/2016/5/9/chartex" xmlns:cx4="http://schemas.microsoft.com/office/drawing/2016/5/10/chartex" xmlns:cx5="http://schemas.microsoft.com/office/drawing/2016/5/11/chartex" xmlns:cx6="http://schemas.microsoft.com/office/drawing/2016/5/12/chartex" xmlns:cx7="http://schemas.microsoft.com/office/drawing/2016/5/13/chartex" xmlns:cx8="http://schemas.microsoft.com/office/drawing/2016/5/14/chartex" xmlns:mc="http://schemas.openxmlformats.org/markup-compatibility/2006" xmlns:aink="http://schemas.microsoft.com/office/drawing/2016/ink" xmlns:am3d="http://schemas.microsoft.com/office/drawing/2017/model3d" xmlns:o="urn:schemas-microsoft-com:office:office" xmlns:r="http://schemas.openxmlformats.org/officeDocument/2006/relationships" xmlns:m="http://schemas.openxmlformats.org/officeDocument/2006/math" xmlns:v="urn:schemas-microsoft-com:vml" xmlns:wp14="http://schemas.microsoft.com/office/word/2010/wordprocessingDrawing" xmlns:wp="http://schemas.openxmlformats.org/drawingml/2006/wordprocessingDrawing" xmlns:w10="urn:schemas-microsoft-com:office:word" xmlns:w="http://schemas.openxmlformats.org/wordprocessingml/2006/main" xmlns:w14="http://schemas.microsoft.com/office/word/2010/wordml" xmlns:w15="http://schemas.microsoft.com/office/word/2012/wordml" xmlns:w16cid="http://schemas.microsoft.com/office/word/2016/wordml/cid" xmlns:w16se="http://schemas.microsoft.com/office/word/2015/wordml/symex" xmlns:wpg="http://schemas.microsoft.com/office/word/2010/wordprocessingGroup" xmlns:wpi="http://schemas.microsoft.com/office/word/2010/wordprocessingInk" xmlns:wne="http://schemas.microsoft.com/office/word/2006/wordml" xmlns:wps="http://schemas.microsoft.com/office/word/2010/wordprocessingShape" mc:Ignorable="w14 w15 w16se w16cid wp14">
+<w:numbering xmlns:wpc="http://schemas.microsoft.com/office/word/2010/wordprocessingCanvas" xmlns:mc="http://schemas.openxmlformats.org/markup-compatibility/2006" xmlns:o="urn:schemas-microsoft-com:office:office" xmlns:r="http://schemas.openxmlformats.org/officeDocument/2006/relationships" xmlns:m="http://schemas.openxmlformats.org/officeDocument/2006/math" xmlns:v="urn:schemas-microsoft-com:vml" xmlns:wp14="http://schemas.microsoft.com/office/word/2010/wordprocessingDrawing" xmlns:wp="http://schemas.openxmlformats.org/drawingml/2006/wordprocessingDrawing" xmlns:w10="urn:schemas-microsoft-com:office:word" xmlns:w="http://schemas.openxmlformats.org/wordprocessingml/2006/main" xmlns:w14="http://schemas.microsoft.com/office/word/2010/wordml" xmlns:w15="http://schemas.microsoft.com/office/word/2012/wordml" xmlns:wpg="http://schemas.microsoft.com/office/word/2010/wordprocessingGroup" xmlns:wpi="http://schemas.microsoft.com/office/word/2010/wordprocessingInk" xmlns:wne="http://schemas.microsoft.com/office/word/2006/wordml" xmlns:wps="http://schemas.microsoft.com/office/word/2010/wordprocessingShape" mc:Ignorable="w14 w15 wp14">
   <w:abstractNum w:abstractNumId="0" w15:restartNumberingAfterBreak="0">
     <w:nsid w:val="05500233"/>
     <w:multiLevelType w:val="hybridMultilevel"/>
@@ -4068,7 +4037,7 @@
 </file>
 
 <file path=word/styles.xml><?xml version="1.0" encoding="utf-8"?>
-<w:styles xmlns:mc="http://schemas.openxmlformats.org/markup-compatibility/2006" xmlns:r="http://schemas.openxmlformats.org/officeDocument/2006/relationships" xmlns:w="http://schemas.openxmlformats.org/wordprocessingml/2006/main" xmlns:w14="http://schemas.microsoft.com/office/word/2010/wordml" xmlns:w15="http://schemas.microsoft.com/office/word/2012/wordml" xmlns:w16cid="http://schemas.microsoft.com/office/word/2016/wordml/cid" xmlns:w16se="http://schemas.microsoft.com/office/word/2015/wordml/symex" mc:Ignorable="w14 w15 w16se w16cid">
+<w:styles xmlns:mc="http://schemas.openxmlformats.org/markup-compatibility/2006" xmlns:r="http://schemas.openxmlformats.org/officeDocument/2006/relationships" xmlns:w="http://schemas.openxmlformats.org/wordprocessingml/2006/main" xmlns:w14="http://schemas.microsoft.com/office/word/2010/wordml" xmlns:w15="http://schemas.microsoft.com/office/word/2012/wordml" mc:Ignorable="w14 w15">
   <w:docDefaults>
     <w:rPrDefault>
       <w:rPr>
@@ -4084,7 +4053,7 @@
       </w:pPr>
     </w:pPrDefault>
   </w:docDefaults>
-  <w:latentStyles w:defLockedState="0" w:defUIPriority="99" w:defSemiHidden="0" w:defUnhideWhenUsed="0" w:defQFormat="0" w:count="375">
+  <w:latentStyles w:defLockedState="0" w:defUIPriority="99" w:defSemiHidden="0" w:defUnhideWhenUsed="0" w:defQFormat="0" w:count="371">
     <w:lsdException w:name="Normal" w:uiPriority="0" w:qFormat="1"/>
     <w:lsdException w:name="heading 1" w:uiPriority="9" w:qFormat="1"/>
     <w:lsdException w:name="heading 2" w:semiHidden="1" w:uiPriority="9" w:unhideWhenUsed="1" w:qFormat="1"/>
@@ -4456,10 +4425,6 @@
     <w:lsdException w:name="List Table 5 Dark Accent 6" w:uiPriority="50"/>
     <w:lsdException w:name="List Table 6 Colorful Accent 6" w:uiPriority="51"/>
     <w:lsdException w:name="List Table 7 Colorful Accent 6" w:uiPriority="52"/>
-    <w:lsdException w:name="Mention" w:semiHidden="1" w:unhideWhenUsed="1"/>
-    <w:lsdException w:name="Smart Hyperlink" w:semiHidden="1" w:unhideWhenUsed="1"/>
-    <w:lsdException w:name="Hashtag" w:semiHidden="1" w:unhideWhenUsed="1"/>
-    <w:lsdException w:name="Unresolved Mention" w:semiHidden="1" w:unhideWhenUsed="1"/>
   </w:latentStyles>
   <w:style w:type="paragraph" w:default="1" w:styleId="Normal">
     <w:name w:val="Normal"/>
@@ -4635,7 +4600,7 @@
       <w:szCs w:val="26"/>
     </w:rPr>
   </w:style>
-  <w:style w:type="paragraph" w:styleId="TtuloTDC">
+  <w:style w:type="paragraph" w:styleId="TtulodeTDC">
     <w:name w:val="TOC Heading"/>
     <w:basedOn w:val="Ttulo1"/>
     <w:next w:val="Normal"/>
@@ -4716,7 +4681,7 @@
       <w:szCs w:val="18"/>
     </w:rPr>
   </w:style>
-  <w:style w:type="table" w:styleId="Tablaconcuadrcula1clara-nfasis5">
+  <w:style w:type="table" w:styleId="Tabladecuadrcula1clara-nfasis5">
     <w:name w:val="Grid Table 1 Light Accent 5"/>
     <w:basedOn w:val="Tablanormal"/>
     <w:uiPriority w:val="46"/>
@@ -4773,7 +4738,7 @@
       </w:rPr>
     </w:tblStylePr>
   </w:style>
-  <w:style w:type="table" w:styleId="Tablaconcuadrcula1clara-nfasis1">
+  <w:style w:type="table" w:styleId="Tabladecuadrcula1clara-nfasis1">
     <w:name w:val="Grid Table 1 Light Accent 1"/>
     <w:basedOn w:val="Tablanormal"/>
     <w:uiPriority w:val="46"/>
@@ -5201,7 +5166,7 @@
 </file>
 
 <file path=customXml/itemProps1.xml><?xml version="1.0" encoding="utf-8"?>
-<ds:datastoreItem xmlns:ds="http://schemas.openxmlformats.org/officeDocument/2006/customXml" ds:itemID="{23DD092A-1D6F-4A63-BB21-480463C53118}">
+<ds:datastoreItem xmlns:ds="http://schemas.openxmlformats.org/officeDocument/2006/customXml" ds:itemID="{F6D047A5-62BD-43B8-8589-0D6F924EFA6B}">
   <ds:schemaRefs>
     <ds:schemaRef ds:uri="http://schemas.openxmlformats.org/officeDocument/2006/bibliography"/>
   </ds:schemaRefs>

</xml_diff>